<commit_message>
Update Scheme & DEV_DOC
</commit_message>
<xml_diff>
--- a/power_distribution_board/DOC/DEV DOC.docx
+++ b/power_distribution_board/DOC/DEV DOC.docx
@@ -211,6 +211,7 @@
           <w:rFonts w:cs="Arial"/>
           <w:b/>
           <w:bCs/>
+          <w:noProof/>
           <w:u w:val="single"/>
           <w:rtl/>
         </w:rPr>
@@ -269,6 +270,7 @@
           <w:rFonts w:cs="Arial"/>
           <w:b/>
           <w:bCs/>
+          <w:noProof/>
           <w:u w:val="single"/>
           <w:rtl/>
         </w:rPr>
@@ -331,7 +333,6 @@
         <w:bidi w:val="0"/>
         <w:jc w:val="center"/>
         <w:rPr>
-          <w:rFonts w:hint="cs"/>
           <w:b/>
           <w:bCs/>
           <w:u w:val="single"/>
@@ -341,6 +342,7 @@
         <w:rPr>
           <w:b/>
           <w:bCs/>
+          <w:noProof/>
           <w:u w:val="single"/>
         </w:rPr>
         <w:drawing>
@@ -397,6 +399,7 @@
           <w:rFonts w:asciiTheme="minorHAnsi" w:eastAsiaTheme="minorHAnsi" w:hAnsiTheme="minorHAnsi" w:cstheme="minorBidi"/>
           <w:b/>
           <w:bCs/>
+          <w:noProof/>
           <w:sz w:val="22"/>
           <w:szCs w:val="22"/>
         </w:rPr>
@@ -454,6 +457,7 @@
           <w:rFonts w:asciiTheme="minorHAnsi" w:eastAsiaTheme="minorHAnsi" w:hAnsiTheme="minorHAnsi" w:cstheme="minorBidi"/>
           <w:b/>
           <w:bCs/>
+          <w:noProof/>
           <w:sz w:val="22"/>
           <w:szCs w:val="22"/>
         </w:rPr>
@@ -1146,9 +1150,6 @@
         <w:tabs>
           <w:tab w:val="left" w:pos="5389"/>
         </w:tabs>
-        <w:rPr>
-          <w:rFonts w:hint="cs"/>
-        </w:rPr>
       </w:pPr>
     </w:p>
     <w:p>
@@ -1158,7 +1159,6 @@
         </w:tabs>
         <w:jc w:val="right"/>
         <w:rPr>
-          <w:rFonts w:hint="cs"/>
           <w:b/>
           <w:bCs/>
           <w:u w:val="single"/>
@@ -1196,10 +1196,10 @@
           <w:rtl/>
         </w:rPr>
         <w:drawing>
-          <wp:inline distT="0" distB="0" distL="0" distR="0" wp14:anchorId="2AE15FE4" wp14:editId="396B0D5F">
-            <wp:extent cx="5274310" cy="2446020"/>
+          <wp:inline distT="0" distB="0" distL="0" distR="0" wp14:anchorId="081A9DC3" wp14:editId="299E8D29">
+            <wp:extent cx="5274310" cy="2800350"/>
             <wp:effectExtent l="0" t="0" r="2540" b="0"/>
-            <wp:docPr id="2" name="תמונה 2"/>
+            <wp:docPr id="8" name="תמונה 8"/>
             <wp:cNvGraphicFramePr>
               <a:graphicFrameLocks xmlns:a="http://schemas.openxmlformats.org/drawingml/2006/main" noChangeAspect="1"/>
             </wp:cNvGraphicFramePr>
@@ -1219,7 +1219,7 @@
                   <pic:spPr>
                     <a:xfrm>
                       <a:off x="0" y="0"/>
-                      <a:ext cx="5274310" cy="2446020"/>
+                      <a:ext cx="5274310" cy="2800350"/>
                     </a:xfrm>
                     <a:prstGeom prst="rect">
                       <a:avLst/>
@@ -1382,156 +1382,141 @@
         <w:rPr>
           <w:rStyle w:val="a3"/>
         </w:rPr>
-        <w:t xml:space="preserve"> reverse polarity</w:t>
+        <w:t xml:space="preserve"> reverse polarity </w:t>
+      </w:r>
+      <w:r>
+        <w:t xml:space="preserve"> (optional)</w:t>
+      </w:r>
+    </w:p>
+    <w:p>
+      <w:pPr>
+        <w:pStyle w:val="NormalWeb"/>
+      </w:pPr>
+      <w:proofErr w:type="gramStart"/>
+      <w:r>
+        <w:rPr>
+          <w:rFonts w:hAnsi="Symbol"/>
+        </w:rPr>
+        <w:t></w:t>
+      </w:r>
+      <w:r>
+        <w:t xml:space="preserve">  </w:t>
+      </w:r>
+      <w:r>
+        <w:rPr>
+          <w:rtl/>
+        </w:rPr>
+        <w:t>יציאה</w:t>
+      </w:r>
+      <w:proofErr w:type="gramEnd"/>
+      <w:r>
+        <w:rPr>
+          <w:rtl/>
+        </w:rPr>
+        <w:t xml:space="preserve"> ל</w:t>
+      </w:r>
+      <w:r>
+        <w:t>-ESC (</w:t>
+      </w:r>
+      <w:r>
+        <w:rPr>
+          <w:rtl/>
+        </w:rPr>
+        <w:t>פדים עבים</w:t>
+      </w:r>
+      <w:r>
+        <w:t xml:space="preserve">) + Bulk </w:t>
+      </w:r>
+      <w:r>
+        <w:rPr>
+          <w:rtl/>
+        </w:rPr>
+        <w:t>ליד היציאה</w:t>
+      </w:r>
+    </w:p>
+    <w:p>
+      <w:pPr>
+        <w:pStyle w:val="NormalWeb"/>
+      </w:pPr>
+      <w:proofErr w:type="gramStart"/>
+      <w:r>
+        <w:rPr>
+          <w:rFonts w:hAnsi="Symbol"/>
+        </w:rPr>
+        <w:t></w:t>
+      </w:r>
+      <w:r>
+        <w:t xml:space="preserve">  </w:t>
       </w:r>
       <w:r>
         <w:rPr>
           <w:rStyle w:val="a3"/>
         </w:rPr>
+        <w:t>Buck</w:t>
+      </w:r>
+      <w:proofErr w:type="gramEnd"/>
+      <w:r>
+        <w:rPr>
+          <w:rStyle w:val="a3"/>
+        </w:rPr>
+        <w:t xml:space="preserve"> 5V 5A</w:t>
+      </w:r>
+      <w:r>
+        <w:t xml:space="preserve"> + </w:t>
+      </w:r>
+      <w:r>
+        <w:rPr>
+          <w:rtl/>
+        </w:rPr>
+        <w:t>פילטרים</w:t>
+      </w:r>
+    </w:p>
+    <w:p>
+      <w:pPr>
+        <w:pStyle w:val="NormalWeb"/>
+      </w:pPr>
+      <w:proofErr w:type="gramStart"/>
+      <w:r>
+        <w:rPr>
+          <w:rFonts w:hAnsi="Symbol"/>
+        </w:rPr>
+        <w:t></w:t>
+      </w:r>
+      <w:r>
+        <w:t xml:space="preserve">  </w:t>
+      </w:r>
+      <w:r>
+        <w:rPr>
+          <w:rStyle w:val="a3"/>
+        </w:rPr>
+        <w:t>3</w:t>
+      </w:r>
+      <w:proofErr w:type="gramEnd"/>
+      <w:r>
+        <w:rPr>
+          <w:rStyle w:val="a3"/>
+        </w:rPr>
+        <w:t>.3V (LDO/Buck)</w:t>
+      </w:r>
+    </w:p>
+    <w:p>
+      <w:pPr>
+        <w:pStyle w:val="NormalWeb"/>
+      </w:pPr>
+      <w:proofErr w:type="gramStart"/>
+      <w:r>
+        <w:rPr>
+          <w:rFonts w:hAnsi="Symbol"/>
+        </w:rPr>
+        <w:t></w:t>
+      </w:r>
+      <w:r>
+        <w:t xml:space="preserve">  Check</w:t>
+      </w:r>
+      <w:proofErr w:type="gramEnd"/>
+      <w:r>
         <w:t xml:space="preserve"> </w:t>
       </w:r>
-      <w:r>
-        <w:t xml:space="preserve"> (</w:t>
-      </w:r>
-      <w:r>
-        <w:t>optional</w:t>
-      </w:r>
-      <w:r>
-        <w:t>)</w:t>
-      </w:r>
-    </w:p>
-    <w:p>
-      <w:pPr>
-        <w:pStyle w:val="NormalWeb"/>
-      </w:pPr>
-      <w:proofErr w:type="gramStart"/>
-      <w:r>
-        <w:rPr>
-          <w:rFonts w:hAnsi="Symbol"/>
-        </w:rPr>
-        <w:t></w:t>
-      </w:r>
-      <w:r>
-        <w:t xml:space="preserve">  </w:t>
-      </w:r>
-      <w:r>
-        <w:rPr>
-          <w:rtl/>
-        </w:rPr>
-        <w:t>יציאה</w:t>
-      </w:r>
-      <w:proofErr w:type="gramEnd"/>
-      <w:r>
-        <w:rPr>
-          <w:rtl/>
-        </w:rPr>
-        <w:t xml:space="preserve"> ל</w:t>
-      </w:r>
-      <w:r>
-        <w:t>-ESC (</w:t>
-      </w:r>
-      <w:r>
-        <w:rPr>
-          <w:rtl/>
-        </w:rPr>
-        <w:t>פדים עבים</w:t>
-      </w:r>
-      <w:r>
-        <w:t xml:space="preserve">) + Bulk </w:t>
-      </w:r>
-      <w:r>
-        <w:rPr>
-          <w:rtl/>
-        </w:rPr>
-        <w:t>ליד היציאה</w:t>
-      </w:r>
-    </w:p>
-    <w:p>
-      <w:pPr>
-        <w:pStyle w:val="NormalWeb"/>
-      </w:pPr>
-      <w:proofErr w:type="gramStart"/>
-      <w:r>
-        <w:rPr>
-          <w:rFonts w:hAnsi="Symbol"/>
-        </w:rPr>
-        <w:t></w:t>
-      </w:r>
-      <w:r>
-        <w:t xml:space="preserve">  </w:t>
-      </w:r>
-      <w:r>
-        <w:rPr>
-          <w:rStyle w:val="a3"/>
-        </w:rPr>
-        <w:t>Buck</w:t>
-      </w:r>
-      <w:proofErr w:type="gramEnd"/>
-      <w:r>
-        <w:rPr>
-          <w:rStyle w:val="a3"/>
-        </w:rPr>
-        <w:t xml:space="preserve"> 5V 5A</w:t>
-      </w:r>
-      <w:r>
-        <w:t xml:space="preserve"> + </w:t>
-      </w:r>
-      <w:r>
-        <w:rPr>
-          <w:rtl/>
-        </w:rPr>
-        <w:t>פילטרים</w:t>
-      </w:r>
-    </w:p>
-    <w:p>
-      <w:pPr>
-        <w:pStyle w:val="NormalWeb"/>
-      </w:pPr>
-      <w:proofErr w:type="gramStart"/>
-      <w:r>
-        <w:rPr>
-          <w:rFonts w:hAnsi="Symbol"/>
-        </w:rPr>
-        <w:t></w:t>
-      </w:r>
-      <w:r>
-        <w:t xml:space="preserve">  </w:t>
-      </w:r>
-      <w:r>
-        <w:rPr>
-          <w:rStyle w:val="a3"/>
-        </w:rPr>
-        <w:t>3</w:t>
-      </w:r>
-      <w:proofErr w:type="gramEnd"/>
-      <w:r>
-        <w:rPr>
-          <w:rStyle w:val="a3"/>
-        </w:rPr>
-        <w:t>.3V (LDO/Buck)</w:t>
-      </w:r>
-    </w:p>
-    <w:p>
-      <w:pPr>
-        <w:pStyle w:val="NormalWeb"/>
-      </w:pPr>
-      <w:proofErr w:type="gramStart"/>
-      <w:r>
-        <w:rPr>
-          <w:rFonts w:hAnsi="Symbol"/>
-        </w:rPr>
-        <w:t></w:t>
-      </w:r>
-      <w:r>
-        <w:t xml:space="preserve">  </w:t>
-      </w:r>
-      <w:r>
-        <w:t>Check</w:t>
-      </w:r>
-      <w:proofErr w:type="gramEnd"/>
-      <w:r>
-        <w:t xml:space="preserve"> </w:t>
-      </w:r>
       <w:proofErr w:type="spellStart"/>
       <w:r>
         <w:t>poits</w:t>
@@ -1629,7 +1614,6 @@
         <w:jc w:val="right"/>
       </w:pPr>
       <w:r>
-        <w:lastRenderedPageBreak/>
         <w:t>BOM</w:t>
       </w:r>
     </w:p>
@@ -1937,21 +1921,21 @@
           <w:szCs w:val="24"/>
         </w:rPr>
       </w:pPr>
-      <w:bookmarkStart w:id="0" w:name="_GoBack"/>
-      <w:r>
-        <w:rPr>
-          <w:rFonts w:ascii="Times New Roman" w:eastAsia="Times New Roman" w:hAnsi="Times New Roman" w:cs="Times New Roman"/>
-          <w:b/>
-          <w:bCs/>
-          <w:sz w:val="24"/>
-          <w:szCs w:val="24"/>
-        </w:rPr>
-        <w:t>TPS54302</w:t>
-      </w:r>
-      <w:bookmarkEnd w:id="0"/>
-      <w:r>
-        <w:rPr>
-          <w:rFonts w:ascii="Times New Roman" w:eastAsia="Times New Roman" w:hAnsi="Times New Roman" w:cs="Times New Roman"/>
+      <w:r>
+        <w:rPr>
+          <w:rFonts w:ascii="Times New Roman" w:eastAsia="Times New Roman" w:hAnsi="Times New Roman" w:cs="Times New Roman"/>
+          <w:b/>
+          <w:bCs/>
+          <w:sz w:val="24"/>
+          <w:szCs w:val="24"/>
+        </w:rPr>
+        <w:t>TPS54560</w:t>
+      </w:r>
+      <w:r>
+        <w:rPr>
+          <w:rFonts w:ascii="Times New Roman" w:eastAsia="Times New Roman" w:hAnsi="Times New Roman" w:cs="Times New Roman"/>
+          <w:b/>
+          <w:bCs/>
           <w:sz w:val="24"/>
           <w:szCs w:val="24"/>
         </w:rPr>
@@ -1989,6 +1973,75 @@
           <w:szCs w:val="24"/>
         </w:rPr>
       </w:pPr>
+      <w:r>
+        <w:rPr>
+          <w:rFonts w:ascii="Times New Roman" w:eastAsia="Times New Roman" w:hAnsi="Times New Roman" w:cs="Times New Roman"/>
+          <w:sz w:val="24"/>
+          <w:szCs w:val="24"/>
+        </w:rPr>
+        <w:t>Under Voltage protect</w:t>
+      </w:r>
+    </w:p>
+    <w:p>
+      <w:pPr>
+        <w:numPr>
+          <w:ilvl w:val="0"/>
+          <w:numId w:val="7"/>
+        </w:numPr>
+        <w:bidi w:val="0"/>
+        <w:spacing w:before="100" w:beforeAutospacing="1" w:after="100" w:afterAutospacing="1" w:line="240" w:lineRule="auto"/>
+        <w:rPr>
+          <w:rFonts w:ascii="Times New Roman" w:eastAsia="Times New Roman" w:hAnsi="Times New Roman" w:cs="Times New Roman"/>
+          <w:sz w:val="24"/>
+          <w:szCs w:val="24"/>
+        </w:rPr>
+      </w:pPr>
+      <w:r>
+        <w:rPr>
+          <w:rFonts w:ascii="Times New Roman" w:eastAsia="Times New Roman" w:hAnsi="Times New Roman" w:cs="Times New Roman"/>
+          <w:sz w:val="24"/>
+          <w:szCs w:val="24"/>
+        </w:rPr>
+        <w:t xml:space="preserve">Battery Indicator </w:t>
+      </w:r>
+    </w:p>
+    <w:p>
+      <w:pPr>
+        <w:numPr>
+          <w:ilvl w:val="0"/>
+          <w:numId w:val="7"/>
+        </w:numPr>
+        <w:bidi w:val="0"/>
+        <w:spacing w:before="100" w:beforeAutospacing="1" w:after="100" w:afterAutospacing="1" w:line="240" w:lineRule="auto"/>
+        <w:rPr>
+          <w:rFonts w:ascii="Times New Roman" w:eastAsia="Times New Roman" w:hAnsi="Times New Roman" w:cs="Times New Roman"/>
+          <w:sz w:val="24"/>
+          <w:szCs w:val="24"/>
+        </w:rPr>
+      </w:pPr>
+      <w:r>
+        <w:rPr>
+          <w:rFonts w:ascii="Times New Roman" w:eastAsia="Times New Roman" w:hAnsi="Times New Roman" w:cs="Times New Roman"/>
+          <w:sz w:val="24"/>
+          <w:szCs w:val="24"/>
+        </w:rPr>
+        <w:t xml:space="preserve">Ideal Diodes </w:t>
+      </w:r>
+    </w:p>
+    <w:p>
+      <w:pPr>
+        <w:numPr>
+          <w:ilvl w:val="0"/>
+          <w:numId w:val="7"/>
+        </w:numPr>
+        <w:bidi w:val="0"/>
+        <w:spacing w:before="100" w:beforeAutospacing="1" w:after="100" w:afterAutospacing="1" w:line="240" w:lineRule="auto"/>
+        <w:rPr>
+          <w:rFonts w:ascii="Times New Roman" w:eastAsia="Times New Roman" w:hAnsi="Times New Roman" w:cs="Times New Roman"/>
+          <w:sz w:val="24"/>
+          <w:szCs w:val="24"/>
+        </w:rPr>
+      </w:pPr>
       <w:proofErr w:type="spellStart"/>
       <w:r>
         <w:rPr>
@@ -2020,11 +2073,340 @@
     </w:p>
     <w:p>
       <w:pPr>
+        <w:bidi w:val="0"/>
+        <w:spacing w:before="100" w:beforeAutospacing="1" w:after="100" w:afterAutospacing="1" w:line="240" w:lineRule="auto"/>
+        <w:rPr>
+          <w:rFonts w:ascii="Times New Roman" w:eastAsia="Times New Roman" w:hAnsi="Times New Roman" w:cs="Times New Roman"/>
+          <w:sz w:val="24"/>
+          <w:szCs w:val="24"/>
+        </w:rPr>
+      </w:pPr>
+    </w:p>
+    <w:p>
+      <w:pPr>
+        <w:bidi w:val="0"/>
+        <w:spacing w:before="100" w:beforeAutospacing="1" w:after="100" w:afterAutospacing="1" w:line="240" w:lineRule="auto"/>
+        <w:rPr>
+          <w:rFonts w:ascii="Times New Roman" w:eastAsia="Times New Roman" w:hAnsi="Times New Roman" w:cs="Times New Roman"/>
+          <w:sz w:val="24"/>
+          <w:szCs w:val="24"/>
+        </w:rPr>
+      </w:pPr>
+    </w:p>
+    <w:p>
+      <w:pPr>
+        <w:bidi w:val="0"/>
+        <w:spacing w:before="100" w:beforeAutospacing="1" w:after="100" w:afterAutospacing="1" w:line="240" w:lineRule="auto"/>
+        <w:rPr>
+          <w:rFonts w:ascii="Times New Roman" w:eastAsia="Times New Roman" w:hAnsi="Times New Roman" w:cs="Times New Roman"/>
+          <w:sz w:val="24"/>
+          <w:szCs w:val="24"/>
+        </w:rPr>
+      </w:pPr>
+    </w:p>
+    <w:p>
+      <w:pPr>
+        <w:spacing w:before="100" w:beforeAutospacing="1" w:after="100" w:afterAutospacing="1" w:line="240" w:lineRule="auto"/>
+        <w:rPr>
+          <w:rFonts w:ascii="Times New Roman" w:eastAsia="Times New Roman" w:hAnsi="Times New Roman" w:cs="Times New Roman"/>
+          <w:sz w:val="24"/>
+          <w:szCs w:val="24"/>
+          <w:rtl/>
+        </w:rPr>
+      </w:pPr>
+      <w:r>
+        <w:rPr>
+          <w:rFonts w:ascii="Times New Roman" w:eastAsia="Times New Roman" w:hAnsi="Times New Roman" w:cs="Times New Roman" w:hint="cs"/>
+          <w:sz w:val="24"/>
+          <w:szCs w:val="24"/>
+          <w:rtl/>
+        </w:rPr>
+        <w:t xml:space="preserve">מעגל הגנה כאשר נחבר </w:t>
+      </w:r>
+      <w:r>
+        <w:rPr>
+          <w:rFonts w:ascii="Times New Roman" w:eastAsia="Times New Roman" w:hAnsi="Times New Roman" w:cs="Times New Roman"/>
+          <w:sz w:val="24"/>
+          <w:szCs w:val="24"/>
+        </w:rPr>
+        <w:t xml:space="preserve">Type c </w:t>
+      </w:r>
+      <w:r>
+        <w:rPr>
+          <w:rFonts w:ascii="Times New Roman" w:eastAsia="Times New Roman" w:hAnsi="Times New Roman" w:cs="Times New Roman" w:hint="cs"/>
+          <w:sz w:val="24"/>
+          <w:szCs w:val="24"/>
+          <w:rtl/>
+        </w:rPr>
+        <w:t xml:space="preserve"> , לפי המאמר - </w:t>
+      </w:r>
+      <w:hyperlink r:id="rId12" w:history="1">
+        <w:r>
+          <w:rPr>
+            <w:rStyle w:val="Hyperlink"/>
+            <w:rFonts w:ascii="Times New Roman" w:eastAsia="Times New Roman" w:hAnsi="Times New Roman" w:cs="Times New Roman" w:hint="cs"/>
+            <w:sz w:val="24"/>
+            <w:szCs w:val="24"/>
+            <w:rtl/>
+          </w:rPr>
+          <w:t>קישור</w:t>
+        </w:r>
+      </w:hyperlink>
+      <w:r>
+        <w:rPr>
+          <w:rFonts w:ascii="Times New Roman" w:eastAsia="Times New Roman" w:hAnsi="Times New Roman" w:cs="Times New Roman" w:hint="cs"/>
+          <w:sz w:val="24"/>
+          <w:szCs w:val="24"/>
+          <w:rtl/>
+        </w:rPr>
+        <w:t xml:space="preserve"> </w:t>
+      </w:r>
+    </w:p>
+    <w:p>
+      <w:pPr>
+        <w:spacing w:before="100" w:beforeAutospacing="1" w:after="100" w:afterAutospacing="1" w:line="240" w:lineRule="auto"/>
+        <w:rPr>
+          <w:rFonts w:ascii="Times New Roman" w:eastAsia="Times New Roman" w:hAnsi="Times New Roman" w:cs="Times New Roman"/>
+          <w:sz w:val="24"/>
+          <w:szCs w:val="24"/>
+          <w:rtl/>
+        </w:rPr>
+      </w:pPr>
+      <w:r>
+        <w:rPr>
+          <w:rFonts w:ascii="Times New Roman" w:eastAsia="Times New Roman" w:hAnsi="Times New Roman" w:cs="Times New Roman"/>
+          <w:sz w:val="24"/>
+          <w:szCs w:val="24"/>
+          <w:rtl/>
+        </w:rPr>
+        <w:drawing>
+          <wp:inline distT="0" distB="0" distL="0" distR="0" wp14:anchorId="00834DA6" wp14:editId="56B6F102">
+            <wp:extent cx="5274310" cy="3277870"/>
+            <wp:effectExtent l="0" t="0" r="2540" b="0"/>
+            <wp:docPr id="9" name="תמונה 9"/>
+            <wp:cNvGraphicFramePr>
+              <a:graphicFrameLocks xmlns:a="http://schemas.openxmlformats.org/drawingml/2006/main" noChangeAspect="1"/>
+            </wp:cNvGraphicFramePr>
+            <a:graphic xmlns:a="http://schemas.openxmlformats.org/drawingml/2006/main">
+              <a:graphicData uri="http://schemas.openxmlformats.org/drawingml/2006/picture">
+                <pic:pic xmlns:pic="http://schemas.openxmlformats.org/drawingml/2006/picture">
+                  <pic:nvPicPr>
+                    <pic:cNvPr id="1" name=""/>
+                    <pic:cNvPicPr/>
+                  </pic:nvPicPr>
+                  <pic:blipFill>
+                    <a:blip r:embed="rId13"/>
+                    <a:stretch>
+                      <a:fillRect/>
+                    </a:stretch>
+                  </pic:blipFill>
+                  <pic:spPr>
+                    <a:xfrm>
+                      <a:off x="0" y="0"/>
+                      <a:ext cx="5274310" cy="3277870"/>
+                    </a:xfrm>
+                    <a:prstGeom prst="rect">
+                      <a:avLst/>
+                    </a:prstGeom>
+                  </pic:spPr>
+                </pic:pic>
+              </a:graphicData>
+            </a:graphic>
+          </wp:inline>
+        </w:drawing>
+      </w:r>
+    </w:p>
+    <w:p>
+      <w:pPr>
+        <w:pStyle w:val="a5"/>
+        <w:numPr>
+          <w:ilvl w:val="1"/>
+          <w:numId w:val="5"/>
+        </w:numPr>
+        <w:spacing w:before="100" w:beforeAutospacing="1" w:after="100" w:afterAutospacing="1" w:line="240" w:lineRule="auto"/>
+        <w:rPr>
+          <w:rFonts w:ascii="Times New Roman" w:eastAsia="Times New Roman" w:hAnsi="Times New Roman" w:cs="Times New Roman"/>
+          <w:sz w:val="24"/>
+          <w:szCs w:val="24"/>
+        </w:rPr>
+      </w:pPr>
+      <w:r>
+        <w:rPr>
+          <w:rFonts w:ascii="Times New Roman" w:eastAsia="Times New Roman" w:hAnsi="Times New Roman" w:cs="Times New Roman" w:hint="cs"/>
+          <w:sz w:val="24"/>
+          <w:szCs w:val="24"/>
+          <w:rtl/>
+        </w:rPr>
+        <w:t xml:space="preserve">רכיב </w:t>
+      </w:r>
+      <w:r>
+        <w:rPr>
+          <w:rFonts w:ascii="Times New Roman" w:eastAsia="Times New Roman" w:hAnsi="Times New Roman" w:cs="Times New Roman"/>
+          <w:sz w:val="24"/>
+          <w:szCs w:val="24"/>
+        </w:rPr>
+        <w:t>LM74700</w:t>
+      </w:r>
+    </w:p>
+    <w:p>
+      <w:pPr>
+        <w:pStyle w:val="a5"/>
+        <w:spacing w:before="100" w:beforeAutospacing="1" w:after="100" w:afterAutospacing="1" w:line="240" w:lineRule="auto"/>
+        <w:rPr>
+          <w:rFonts w:ascii="Times New Roman" w:eastAsia="Times New Roman" w:hAnsi="Times New Roman" w:cs="Times New Roman" w:hint="cs"/>
+          <w:sz w:val="24"/>
+          <w:szCs w:val="24"/>
+          <w:rtl/>
+        </w:rPr>
+      </w:pPr>
+    </w:p>
+    <w:p>
+      <w:pPr>
         <w:tabs>
           <w:tab w:val="left" w:pos="6258"/>
         </w:tabs>
         <w:jc w:val="right"/>
-      </w:pPr>
+        <w:rPr>
+          <w:rtl/>
+        </w:rPr>
+      </w:pPr>
+    </w:p>
+    <w:p>
+      <w:pPr>
+        <w:tabs>
+          <w:tab w:val="left" w:pos="6258"/>
+        </w:tabs>
+        <w:jc w:val="right"/>
+        <w:rPr>
+          <w:rtl/>
+        </w:rPr>
+      </w:pPr>
+    </w:p>
+    <w:p>
+      <w:pPr>
+        <w:tabs>
+          <w:tab w:val="left" w:pos="6258"/>
+        </w:tabs>
+        <w:jc w:val="center"/>
+        <w:rPr>
+          <w:b/>
+          <w:bCs/>
+          <w:rtl/>
+        </w:rPr>
+      </w:pPr>
+      <w:r>
+        <w:rPr>
+          <w:rFonts w:hint="cs"/>
+          <w:b/>
+          <w:bCs/>
+          <w:rtl/>
+        </w:rPr>
+        <w:lastRenderedPageBreak/>
+        <w:t>שאלות פתוחות</w:t>
+      </w:r>
+    </w:p>
+    <w:p>
+      <w:pPr>
+        <w:tabs>
+          <w:tab w:val="left" w:pos="6258"/>
+        </w:tabs>
+        <w:jc w:val="center"/>
+        <w:rPr>
+          <w:b/>
+          <w:bCs/>
+          <w:rtl/>
+        </w:rPr>
+      </w:pPr>
+    </w:p>
+    <w:p>
+      <w:pPr>
+        <w:pStyle w:val="a5"/>
+        <w:numPr>
+          <w:ilvl w:val="1"/>
+          <w:numId w:val="4"/>
+        </w:numPr>
+        <w:tabs>
+          <w:tab w:val="left" w:pos="6258"/>
+        </w:tabs>
+        <w:rPr>
+          <w:b/>
+          <w:bCs/>
+        </w:rPr>
+      </w:pPr>
+      <w:r>
+        <w:rPr>
+          <w:rFonts w:hint="cs"/>
+          <w:rtl/>
+        </w:rPr>
+        <w:t xml:space="preserve">לא ניתן לייבא את הסליל </w:t>
+      </w:r>
+      <w:r>
+        <w:t>7.2uH</w:t>
+      </w:r>
+      <w:r>
+        <w:rPr>
+          <w:rFonts w:hint="cs"/>
+          <w:rtl/>
+        </w:rPr>
+        <w:t xml:space="preserve"> </w:t>
+      </w:r>
+      <w:bookmarkStart w:id="0" w:name="_GoBack"/>
+      <w:bookmarkEnd w:id="0"/>
+    </w:p>
+    <w:p>
+      <w:pPr>
+        <w:pStyle w:val="a5"/>
+        <w:tabs>
+          <w:tab w:val="left" w:pos="6258"/>
+        </w:tabs>
+        <w:rPr>
+          <w:b/>
+          <w:bCs/>
+        </w:rPr>
+      </w:pPr>
+      <w:r>
+        <w:rPr>
+          <w:rFonts w:cs="Arial"/>
+          <w:b/>
+          <w:bCs/>
+          <w:rtl/>
+        </w:rPr>
+        <w:drawing>
+          <wp:inline distT="0" distB="0" distL="0" distR="0" wp14:anchorId="5D5870CE" wp14:editId="4CA3DAF7">
+            <wp:extent cx="3296920" cy="2607052"/>
+            <wp:effectExtent l="0" t="0" r="0" b="3175"/>
+            <wp:docPr id="10" name="תמונה 10"/>
+            <wp:cNvGraphicFramePr>
+              <a:graphicFrameLocks xmlns:a="http://schemas.openxmlformats.org/drawingml/2006/main" noChangeAspect="1"/>
+            </wp:cNvGraphicFramePr>
+            <a:graphic xmlns:a="http://schemas.openxmlformats.org/drawingml/2006/main">
+              <a:graphicData uri="http://schemas.openxmlformats.org/drawingml/2006/picture">
+                <pic:pic xmlns:pic="http://schemas.openxmlformats.org/drawingml/2006/picture">
+                  <pic:nvPicPr>
+                    <pic:cNvPr id="1" name=""/>
+                    <pic:cNvPicPr/>
+                  </pic:nvPicPr>
+                  <pic:blipFill>
+                    <a:blip r:embed="rId14"/>
+                    <a:stretch>
+                      <a:fillRect/>
+                    </a:stretch>
+                  </pic:blipFill>
+                  <pic:spPr>
+                    <a:xfrm>
+                      <a:off x="0" y="0"/>
+                      <a:ext cx="3300783" cy="2610106"/>
+                    </a:xfrm>
+                    <a:prstGeom prst="rect">
+                      <a:avLst/>
+                    </a:prstGeom>
+                  </pic:spPr>
+                </pic:pic>
+              </a:graphicData>
+            </a:graphic>
+          </wp:inline>
+        </w:drawing>
+      </w:r>
     </w:p>
     <w:sectPr>
       <w:pgSz w:w="11906" w:h="16838"/>
@@ -2043,7 +2425,7 @@
   <w:abstractNum w:abstractNumId="0" w15:restartNumberingAfterBreak="0">
     <w:nsid w:val="0EC255D6"/>
     <w:multiLevelType w:val="multilevel"/>
-    <w:tmpl w:val="5060CA5C"/>
+    <w:tmpl w:val="AAF4C1DA"/>
     <w:lvl w:ilvl="0">
       <w:start w:val="1"/>
       <w:numFmt w:val="bullet"/>
@@ -2060,20 +2442,16 @@
         <w:sz w:val="20"/>
       </w:rPr>
     </w:lvl>
-    <w:lvl w:ilvl="1" w:tentative="1">
-      <w:start w:val="1"/>
-      <w:numFmt w:val="bullet"/>
-      <w:lvlText w:val="o"/>
-      <w:lvlJc w:val="left"/>
-      <w:pPr>
-        <w:tabs>
-          <w:tab w:val="num" w:pos="1440"/>
-        </w:tabs>
+    <w:lvl w:ilvl="1">
+      <w:start w:val="1"/>
+      <w:numFmt w:val="decimal"/>
+      <w:lvlText w:val="%2."/>
+      <w:lvlJc w:val="left"/>
+      <w:pPr>
         <w:ind w:left="1440" w:hanging="360"/>
       </w:pPr>
       <w:rPr>
-        <w:rFonts w:ascii="Courier New" w:hAnsi="Courier New" w:hint="default"/>
-        <w:sz w:val="20"/>
+        <w:rFonts w:hint="default"/>
       </w:rPr>
     </w:lvl>
     <w:lvl w:ilvl="2" w:tentative="1">
@@ -2901,7 +3279,7 @@
   <w:abstractNum w:abstractNumId="6" w15:restartNumberingAfterBreak="0">
     <w:nsid w:val="71730B20"/>
     <w:multiLevelType w:val="multilevel"/>
-    <w:tmpl w:val="F0BC062E"/>
+    <w:tmpl w:val="58D42B38"/>
     <w:lvl w:ilvl="0">
       <w:start w:val="1"/>
       <w:numFmt w:val="bullet"/>
@@ -2918,20 +3296,16 @@
         <w:sz w:val="20"/>
       </w:rPr>
     </w:lvl>
-    <w:lvl w:ilvl="1" w:tentative="1">
-      <w:start w:val="1"/>
-      <w:numFmt w:val="bullet"/>
-      <w:lvlText w:val="o"/>
-      <w:lvlJc w:val="left"/>
-      <w:pPr>
-        <w:tabs>
-          <w:tab w:val="num" w:pos="1440"/>
-        </w:tabs>
+    <w:lvl w:ilvl="1">
+      <w:start w:val="1"/>
+      <w:numFmt w:val="decimal"/>
+      <w:lvlText w:val="%2."/>
+      <w:lvlJc w:val="left"/>
+      <w:pPr>
         <w:ind w:left="1440" w:hanging="360"/>
       </w:pPr>
       <w:rPr>
-        <w:rFonts w:ascii="Courier New" w:hAnsi="Courier New" w:hint="default"/>
-        <w:sz w:val="20"/>
+        <w:rFonts w:hint="default"/>
       </w:rPr>
     </w:lvl>
     <w:lvl w:ilvl="2" w:tentative="1">
@@ -3527,6 +3901,40 @@
       <w:bCs/>
     </w:rPr>
   </w:style>
+  <w:style w:type="character" w:styleId="Hyperlink">
+    <w:name w:val="Hyperlink"/>
+    <w:basedOn w:val="a0"/>
+    <w:uiPriority w:val="99"/>
+    <w:unhideWhenUsed/>
+    <w:rsid w:val="00231014"/>
+    <w:rPr>
+      <w:color w:val="0563C1" w:themeColor="hyperlink"/>
+      <w:u w:val="single"/>
+    </w:rPr>
+  </w:style>
+  <w:style w:type="character" w:styleId="a4">
+    <w:name w:val="Unresolved Mention"/>
+    <w:basedOn w:val="a0"/>
+    <w:uiPriority w:val="99"/>
+    <w:semiHidden/>
+    <w:unhideWhenUsed/>
+    <w:rsid w:val="00231014"/>
+    <w:rPr>
+      <w:color w:val="605E5C"/>
+      <w:shd w:val="clear" w:color="auto" w:fill="E1DFDD"/>
+    </w:rPr>
+  </w:style>
+  <w:style w:type="paragraph" w:styleId="a5">
+    <w:name w:val="List Paragraph"/>
+    <w:basedOn w:val="a"/>
+    <w:uiPriority w:val="34"/>
+    <w:qFormat/>
+    <w:rsid w:val="00231014"/>
+    <w:pPr>
+      <w:ind w:left="720"/>
+      <w:contextualSpacing/>
+    </w:pPr>
+  </w:style>
 </w:styles>
 </file>
 

</xml_diff>